<commit_message>
hidden discord user id
</commit_message>
<xml_diff>
--- a/how_to.docx
+++ b/how_to.docx
@@ -1573,7 +1573,19 @@
         <w:t>5</w:t>
       </w:r>
       <w:r>
-        <w:t xml:space="preserve">. remove the </w:t>
+        <w:t xml:space="preserve">. </w:t>
+      </w:r>
+      <w:r>
+        <w:t>replace</w:t>
+      </w:r>
+      <w:r>
+        <w:t xml:space="preserve"> the</w:t>
+      </w:r>
+      <w:r>
+        <w:t xml:space="preserve"> actual key with</w:t>
+      </w:r>
+      <w:r>
+        <w:t xml:space="preserve"> </w:t>
       </w:r>
       <w:r>
         <w:t>LAST_FM_API_KEY</w:t>
@@ -1587,14 +1599,54 @@
       </w:r>
       <w:proofErr w:type="spellEnd"/>
       <w:r>
-        <w:t xml:space="preserve"> file</w:t>
+        <w:t xml:space="preserve"> </w:t>
+      </w:r>
+      <w:proofErr w:type="gramStart"/>
+      <w:r>
+        <w:t>file</w:t>
+      </w:r>
+      <w:r>
+        <w:t xml:space="preserve">  [</w:t>
+      </w:r>
+      <w:proofErr w:type="gramEnd"/>
+      <w:r>
+        <w:t xml:space="preserve">should be like this </w:t>
+      </w:r>
+      <w:r>
+        <w:sym w:font="Wingdings" w:char="F0E0"/>
+      </w:r>
+      <w:r>
+        <w:t xml:space="preserve">   </w:t>
+      </w:r>
+      <w:r>
+        <w:t>${</w:t>
+      </w:r>
+      <w:r>
+        <w:t xml:space="preserve"> </w:t>
+      </w:r>
+      <w:r>
+        <w:t>LAST_FM_API_KEY</w:t>
+      </w:r>
+      <w:r>
+        <w:t xml:space="preserve"> </w:t>
+      </w:r>
+      <w:r>
+        <w:t>}</w:t>
+      </w:r>
+      <w:r>
+        <w:t xml:space="preserve">       ]</w:t>
       </w:r>
       <w:r>
         <w:br/>
         <w:t xml:space="preserve">so there is no </w:t>
       </w:r>
-      <w:r>
-        <w:t>LAST_FM_API_KEY</w:t>
+      <w:proofErr w:type="spellStart"/>
+      <w:r>
+        <w:t>api</w:t>
+      </w:r>
+      <w:proofErr w:type="spellEnd"/>
+      <w:r>
+        <w:t xml:space="preserve"> key</w:t>
       </w:r>
       <w:r>
         <w:t xml:space="preserve"> in the </w:t>
@@ -2584,7 +2636,6 @@
   <w:style w:type="character" w:default="1" w:styleId="DefaultParagraphFont">
     <w:name w:val="Default Paragraph Font"/>
     <w:uiPriority w:val="1"/>
-    <w:semiHidden/>
     <w:unhideWhenUsed/>
   </w:style>
   <w:style w:type="table" w:default="1" w:styleId="TableNormal">

</xml_diff>

<commit_message>
http changed to https for lastfm api call
</commit_message>
<xml_diff>
--- a/how_to.docx
+++ b/how_to.docx
@@ -1619,10 +1619,7 @@
         <w:t xml:space="preserve">   </w:t>
       </w:r>
       <w:r>
-        <w:t>${</w:t>
-      </w:r>
-      <w:r>
-        <w:t xml:space="preserve"> </w:t>
+        <w:t xml:space="preserve">${ </w:t>
       </w:r>
       <w:r>
         <w:t>LAST_FM_API_KEY</w:t>
@@ -2012,16 +2009,214 @@
           <w:rPr>
             <w:rStyle w:val="Hyperlink"/>
           </w:rPr>
-          <w:t>https://api.lanyard.rest/v1/users/</w:t>
-        </w:r>
-        <w:r>
-          <w:rPr>
-            <w:rStyle w:val="Hyperlink"/>
-          </w:rPr>
-          <w:t>my_user_id</w:t>
+          <w:t>https://api.lanyard.rest/v1/users/my_user_id</w:t>
         </w:r>
       </w:hyperlink>
     </w:p>
+    <w:p/>
+    <w:p/>
+    <w:p/>
+    <w:p/>
+    <w:p/>
+    <w:p/>
+    <w:p/>
+    <w:p/>
+    <w:p/>
+    <w:p/>
+    <w:p/>
+    <w:p/>
+    <w:p/>
+    <w:p/>
+    <w:p/>
+    <w:p/>
+    <w:p/>
+    <w:p/>
+    <w:p/>
+    <w:p/>
+    <w:p/>
+    <w:p/>
+    <w:p/>
+    <w:p/>
+    <w:p/>
+    <w:p/>
+    <w:p/>
+    <w:p/>
+    <w:p>
+      <w:pPr>
+        <w:pStyle w:val="Heading1"/>
+      </w:pPr>
+      <w:r>
+        <w:lastRenderedPageBreak/>
+        <w:t>PROBLEM</w:t>
+      </w:r>
+    </w:p>
+    <w:p>
+      <w:r>
+        <w:drawing>
+          <wp:inline distT="0" distB="0" distL="0" distR="0" wp14:anchorId="72FEE10C" wp14:editId="6DD8919E">
+            <wp:extent cx="6949440" cy="3723005"/>
+            <wp:effectExtent l="0" t="0" r="3810" b="0"/>
+            <wp:docPr id="947962250" name="Picture 1" descr="A screenshot of a computer&#10;&#10;Description automatically generated"/>
+            <wp:cNvGraphicFramePr>
+              <a:graphicFrameLocks xmlns:a="http://schemas.openxmlformats.org/drawingml/2006/main" noChangeAspect="1"/>
+            </wp:cNvGraphicFramePr>
+            <a:graphic xmlns:a="http://schemas.openxmlformats.org/drawingml/2006/main">
+              <a:graphicData uri="http://schemas.openxmlformats.org/drawingml/2006/picture">
+                <pic:pic xmlns:pic="http://schemas.openxmlformats.org/drawingml/2006/picture">
+                  <pic:nvPicPr>
+                    <pic:cNvPr id="947962250" name="Picture 1" descr="A screenshot of a computer&#10;&#10;Description automatically generated"/>
+                    <pic:cNvPicPr/>
+                  </pic:nvPicPr>
+                  <pic:blipFill>
+                    <a:blip r:embed="rId70"/>
+                    <a:stretch>
+                      <a:fillRect/>
+                    </a:stretch>
+                  </pic:blipFill>
+                  <pic:spPr>
+                    <a:xfrm>
+                      <a:off x="0" y="0"/>
+                      <a:ext cx="6949440" cy="3723005"/>
+                    </a:xfrm>
+                    <a:prstGeom prst="rect">
+                      <a:avLst/>
+                    </a:prstGeom>
+                  </pic:spPr>
+                </pic:pic>
+              </a:graphicData>
+            </a:graphic>
+          </wp:inline>
+        </w:drawing>
+      </w:r>
+    </w:p>
+    <w:p>
+      <w:r>
+        <w:t xml:space="preserve">The main issue with your code on </w:t>
+      </w:r>
+      <w:r>
+        <w:rPr>
+          <w:b/>
+          <w:bCs/>
+        </w:rPr>
+        <w:t>Render hosting</w:t>
+      </w:r>
+      <w:r>
+        <w:t xml:space="preserve"> is that the Last.fm API is accessed over HTTP, which causes a </w:t>
+      </w:r>
+      <w:r>
+        <w:rPr>
+          <w:b/>
+          <w:bCs/>
+        </w:rPr>
+        <w:t>Mixed Content Error</w:t>
+      </w:r>
+      <w:r>
+        <w:t xml:space="preserve"> because your site is served over HTTPS. Additionally, there may be file path issues for your default images (default-avatar.png and default-album-art.jpg).</w:t>
+      </w:r>
+    </w:p>
+    <w:p>
+      <w:pPr>
+        <w:rPr>
+          <w:sz w:val="16"/>
+          <w:szCs w:val="16"/>
+        </w:rPr>
+      </w:pPr>
+      <w:r>
+        <w:br/>
+        <w:t xml:space="preserve">in the </w:t>
+      </w:r>
+      <w:proofErr w:type="spellStart"/>
+      <w:r>
+        <w:t>js</w:t>
+      </w:r>
+      <w:proofErr w:type="spellEnd"/>
+      <w:r>
+        <w:t xml:space="preserve"> file</w:t>
+      </w:r>
+      <w:r>
+        <w:br/>
+      </w:r>
+      <w:r>
+        <w:t xml:space="preserve">const LAST_FM_RECENT_TRACKS_URL = </w:t>
+      </w:r>
+      <w:r>
+        <w:rPr>
+          <w:sz w:val="16"/>
+          <w:szCs w:val="16"/>
+        </w:rPr>
+        <w:t>`</w:t>
+      </w:r>
+      <w:proofErr w:type="gramStart"/>
+      <w:r>
+        <w:rPr>
+          <w:sz w:val="16"/>
+          <w:szCs w:val="16"/>
+        </w:rPr>
+        <w:t>http://ws.audioscrobbler.com/2.0/?method=user.getrecenttracks&amp;user=${</w:t>
+      </w:r>
+      <w:proofErr w:type="gramEnd"/>
+      <w:r>
+        <w:rPr>
+          <w:sz w:val="16"/>
+          <w:szCs w:val="16"/>
+        </w:rPr>
+        <w:t>LAST_FM_USERNAME}&amp;api_key=${LAST_FM_API_KEY}&amp;format=json`;</w:t>
+      </w:r>
+    </w:p>
+    <w:p>
+      <w:pPr>
+        <w:rPr>
+          <w:sz w:val="16"/>
+          <w:szCs w:val="16"/>
+        </w:rPr>
+      </w:pPr>
+      <w:r>
+        <w:t xml:space="preserve">const LAST_FM_RECENT_TRACKS_URL = </w:t>
+      </w:r>
+      <w:r>
+        <w:rPr>
+          <w:sz w:val="16"/>
+          <w:szCs w:val="16"/>
+        </w:rPr>
+        <w:t>`</w:t>
+      </w:r>
+      <w:proofErr w:type="gramStart"/>
+      <w:r>
+        <w:rPr>
+          <w:sz w:val="16"/>
+          <w:szCs w:val="16"/>
+        </w:rPr>
+        <w:t>http</w:t>
+      </w:r>
+      <w:r>
+        <w:rPr>
+          <w:color w:val="FF0000"/>
+          <w:sz w:val="16"/>
+          <w:szCs w:val="16"/>
+          <w:highlight w:val="yellow"/>
+        </w:rPr>
+        <w:t>s</w:t>
+      </w:r>
+      <w:r>
+        <w:rPr>
+          <w:sz w:val="16"/>
+          <w:szCs w:val="16"/>
+        </w:rPr>
+        <w:t>://ws.audioscrobbler.com/2.0/?method=user.getrecenttracks&amp;user=${</w:t>
+      </w:r>
+      <w:proofErr w:type="gramEnd"/>
+      <w:r>
+        <w:rPr>
+          <w:sz w:val="16"/>
+          <w:szCs w:val="16"/>
+        </w:rPr>
+        <w:t>LAST_FM_USERNAME}&amp;api_key=${LAST_FM_API_KEY}&amp;format=json`;</w:t>
+      </w:r>
+    </w:p>
+    <w:p/>
+    <w:p/>
+    <w:p/>
+    <w:p/>
     <w:p/>
     <w:sectPr>
       <w:pgSz w:w="12240" w:h="15840"/>

</xml_diff>